<commit_message>
Finalisation en tete et pied de page
</commit_message>
<xml_diff>
--- a/essai.docx
+++ b/essai.docx
@@ -2,75 +2,6 @@
 <file path=word/document.xml><?xml version="1.0" encoding="utf-8"?>
 <w:document xmlns:wpc="http://schemas.microsoft.com/office/word/2010/wordprocessingCanvas" xmlns:mo="http://schemas.microsoft.com/office/mac/office/2008/main" xmlns:mc="http://schemas.openxmlformats.org/markup-compatibility/2006" xmlns:mv="urn:schemas-microsoft-com:mac:vml" xmlns:o="urn:schemas-microsoft-com:office:office" xmlns:r="http://schemas.openxmlformats.org/officeDocument/2006/relationships" xmlns:m="http://schemas.openxmlformats.org/officeDocument/2006/math" xmlns:v="urn:schemas-microsoft-com:vml" xmlns:wp14="http://schemas.microsoft.com/office/word/2010/wordprocessingDrawing" xmlns:wp="http://schemas.openxmlformats.org/drawingml/2006/wordprocessingDrawing" xmlns:w10="urn:schemas-microsoft-com:office:word" xmlns:w="http://schemas.openxmlformats.org/wordprocessingml/2006/main" xmlns:w14="http://schemas.microsoft.com/office/word/2010/wordml" xmlns:wpg="http://schemas.microsoft.com/office/word/2010/wordprocessingGroup" xmlns:wpi="http://schemas.microsoft.com/office/word/2010/wordprocessingInk" xmlns:wne="http://schemas.microsoft.com/office/word/2006/wordml" xmlns:wps="http://schemas.microsoft.com/office/word/2010/wordprocessingShape" mc:Ignorable="w14 wp14">
   <w:body>
-    <w:p>
-      <w:r>
-        <w:drawing>
-          <wp:inline xmlns:a="http://schemas.openxmlformats.org/drawingml/2006/main" xmlns:pic="http://schemas.openxmlformats.org/drawingml/2006/picture">
-            <wp:extent cx="1046328" cy="801789"/>
-            <wp:docPr id="1" name="Picture 1"/>
-            <wp:cNvGraphicFramePr>
-              <a:graphicFrameLocks noChangeAspect="1"/>
-            </wp:cNvGraphicFramePr>
-            <a:graphic>
-              <a:graphicData uri="http://schemas.openxmlformats.org/drawingml/2006/picture">
-                <pic:pic>
-                  <pic:nvPicPr>
-                    <pic:cNvPr id="0" name="imageGauche.png"/>
-                    <pic:cNvPicPr/>
-                  </pic:nvPicPr>
-                  <pic:blipFill>
-                    <a:blip r:embed="rId9"/>
-                    <a:stretch>
-                      <a:fillRect/>
-                    </a:stretch>
-                  </pic:blipFill>
-                  <pic:spPr>
-                    <a:xfrm>
-                      <a:off x="0" y="0"/>
-                      <a:ext cx="1046328" cy="801789"/>
-                    </a:xfrm>
-                    <a:prstGeom prst="rect"/>
-                  </pic:spPr>
-                </pic:pic>
-              </a:graphicData>
-            </a:graphic>
-          </wp:inline>
-        </w:drawing>
-        <w:t xml:space="preserve">                                                                                                                                     </w:t>
-        <w:drawing>
-          <wp:inline xmlns:a="http://schemas.openxmlformats.org/drawingml/2006/main" xmlns:pic="http://schemas.openxmlformats.org/drawingml/2006/picture">
-            <wp:extent cx="1143000" cy="638175"/>
-            <wp:docPr id="2" name="Picture 2"/>
-            <wp:cNvGraphicFramePr>
-              <a:graphicFrameLocks noChangeAspect="1"/>
-            </wp:cNvGraphicFramePr>
-            <a:graphic>
-              <a:graphicData uri="http://schemas.openxmlformats.org/drawingml/2006/picture">
-                <pic:pic>
-                  <pic:nvPicPr>
-                    <pic:cNvPr id="0" name="imageDroite.png"/>
-                    <pic:cNvPicPr/>
-                  </pic:nvPicPr>
-                  <pic:blipFill>
-                    <a:blip r:embed="rId10"/>
-                    <a:stretch>
-                      <a:fillRect/>
-                    </a:stretch>
-                  </pic:blipFill>
-                  <pic:spPr>
-                    <a:xfrm>
-                      <a:off x="0" y="0"/>
-                      <a:ext cx="1143000" cy="638175"/>
-                    </a:xfrm>
-                    <a:prstGeom prst="rect"/>
-                  </pic:spPr>
-                </pic:pic>
-              </a:graphicData>
-            </a:graphic>
-          </wp:inline>
-        </w:drawing>
-      </w:r>
-    </w:p>
     <w:p>
       <w:pPr>
         <w:jc w:val="center"/>
@@ -211,6 +142,21 @@
         <w:br/>
         <w:t>AUCUNE INFORMATION NON PUBLIEE FIGURANT DANS CE DOCUMENT NE PEUT ETRE DIVULGUEE SANS AUTORISATION ECRITE PREALABLE DU CHU DE POITIERS</w:t>
       </w:r>
+      <w:r>
+        <w:br w:type="page"/>
+      </w:r>
+    </w:p>
+    <w:p>
+      <w:pPr>
+        <w:sectPr>
+          <w:headerReference w:type="default" r:id="rId9"/>
+          <w:footerReference w:type="default" r:id="rId10"/>
+          <w:pgSz w:w="12240" w:h="15840"/>
+          <w:pgMar w:top="1134" w:right="1134" w:bottom="1134" w:left="1134" w:header="720" w:footer="720" w:gutter="0"/>
+          <w:cols w:space="720"/>
+          <w:docGrid w:linePitch="360"/>
+        </w:sectPr>
+      </w:pPr>
     </w:p>
     <w:p>
       <w:pPr>
@@ -328,7 +274,6 @@
               <w:br/>
               <w:br/>
               <w:br/>
-              <w:br/>
               <w:t>Signature : ……………………………………………..                          Date : ___________________</w:t>
               <w:br/>
             </w:r>
@@ -377,7 +322,6 @@
               <w:br/>
               <w:br/>
               <w:br/>
-              <w:br/>
               <w:t>Signature : ……………………………………………..                          Date : ___________________</w:t>
               <w:br/>
             </w:r>
@@ -385,11 +329,16 @@
         </w:tc>
       </w:tr>
     </w:tbl>
+    <w:p>
+      <w:r>
+        <w:br w:type="page"/>
+      </w:r>
+    </w:p>
     <w:sectPr>
       <w:headerReference w:type="default" r:id="rId11"/>
       <w:footerReference w:type="default" r:id="rId12"/>
       <w:pgSz w:w="12240" w:h="15840"/>
-      <w:pgMar w:top="283" w:right="1134" w:bottom="1134" w:left="1134" w:header="720" w:footer="720" w:gutter="0"/>
+      <w:pgMar w:top="1134" w:right="1134" w:bottom="1134" w:left="1134" w:header="720" w:footer="720" w:gutter="0"/>
       <w:cols w:space="720"/>
       <w:docGrid w:linePitch="360"/>
     </w:sectPr>
@@ -404,13 +353,28 @@
       <w:pStyle w:val="Footer"/>
     </w:pPr>
     <w:r>
+      <w:t xml:space="preserve"> </w:t>
+    </w:r>
+  </w:p>
+</w:ftr>
+</file>
+
+<file path=word/footer2.xml><?xml version="1.0" encoding="utf-8"?>
+<w:ftr xmlns:m="http://schemas.openxmlformats.org/officeDocument/2006/math" xmlns:mc="http://schemas.openxmlformats.org/markup-compatibility/2006" xmlns:mo="http://schemas.microsoft.com/office/mac/office/2008/main" xmlns:mv="urn:schemas-microsoft-com:mac:vml" xmlns:o="urn:schemas-microsoft-com:office:office" xmlns:r="http://schemas.openxmlformats.org/officeDocument/2006/relationships" xmlns:v="urn:schemas-microsoft-com:vml" xmlns:w10="urn:schemas-microsoft-com:office:word" xmlns:w14="http://schemas.microsoft.com/office/word/2010/wordml" xmlns:w="http://schemas.openxmlformats.org/wordprocessingml/2006/main" xmlns:wne="http://schemas.microsoft.com/office/word/2006/wordml" xmlns:wp14="http://schemas.microsoft.com/office/word/2010/wordprocessingDrawing" xmlns:wp="http://schemas.openxmlformats.org/drawingml/2006/wordprocessingDrawing" xmlns:wpc="http://schemas.microsoft.com/office/word/2010/wordprocessingCanvas" xmlns:wpg="http://schemas.microsoft.com/office/word/2010/wordprocessingGroup" xmlns:wpi="http://schemas.microsoft.com/office/word/2010/wordprocessingInk" xmlns:wps="http://schemas.microsoft.com/office/word/2010/wordprocessingShape" mc:Ignorable="w14 wp14">
+  <w:p>
+    <w:pPr>
+      <w:pStyle w:val="Footer"/>
+    </w:pPr>
+    <w:r>
       <w:rPr>
         <w:rFonts w:ascii="Times New Roman" w:hAnsi="Times New Roman"/>
         <w:sz w:val="22"/>
       </w:rPr>
       <w:t>Version n°X du XX/XX/201X</w:t>
       <w:tab/>
-      <w:t xml:space="preserve">                               CONFIDENTIEL                                                Page 3 sur 14</w:t>
+      <w:t>CONFIDENTIEL</w:t>
+      <w:tab/>
+      <w:t>Page 3 sur 14</w:t>
     </w:r>
   </w:p>
 </w:ftr>
@@ -456,7 +420,87 @@
         </wp:inline>
       </w:drawing>
       <w:t xml:space="preserve">                                                                                                                                     </w:t>
-      <w:t>ACRONYME</w:t>
+      <w:drawing>
+        <wp:inline xmlns:a="http://schemas.openxmlformats.org/drawingml/2006/main" xmlns:pic="http://schemas.openxmlformats.org/drawingml/2006/picture">
+          <wp:extent cx="1143000" cy="638175"/>
+          <wp:docPr id="2" name="Picture 2"/>
+          <wp:cNvGraphicFramePr>
+            <a:graphicFrameLocks noChangeAspect="1"/>
+          </wp:cNvGraphicFramePr>
+          <a:graphic>
+            <a:graphicData uri="http://schemas.openxmlformats.org/drawingml/2006/picture">
+              <pic:pic>
+                <pic:nvPicPr>
+                  <pic:cNvPr id="0" name="imageDroite.png"/>
+                  <pic:cNvPicPr/>
+                </pic:nvPicPr>
+                <pic:blipFill>
+                  <a:blip r:embed="rId2"/>
+                  <a:stretch>
+                    <a:fillRect/>
+                  </a:stretch>
+                </pic:blipFill>
+                <pic:spPr>
+                  <a:xfrm>
+                    <a:off x="0" y="0"/>
+                    <a:ext cx="1143000" cy="638175"/>
+                  </a:xfrm>
+                  <a:prstGeom prst="rect"/>
+                </pic:spPr>
+              </pic:pic>
+            </a:graphicData>
+          </a:graphic>
+        </wp:inline>
+      </w:drawing>
+    </w:r>
+  </w:p>
+</w:hdr>
+</file>
+
+<file path=word/header2.xml><?xml version="1.0" encoding="utf-8"?>
+<w:hdr xmlns:m="http://schemas.openxmlformats.org/officeDocument/2006/math" xmlns:mc="http://schemas.openxmlformats.org/markup-compatibility/2006" xmlns:mo="http://schemas.microsoft.com/office/mac/office/2008/main" xmlns:mv="urn:schemas-microsoft-com:mac:vml" xmlns:o="urn:schemas-microsoft-com:office:office" xmlns:r="http://schemas.openxmlformats.org/officeDocument/2006/relationships" xmlns:v="urn:schemas-microsoft-com:vml" xmlns:w10="urn:schemas-microsoft-com:office:word" xmlns:w14="http://schemas.microsoft.com/office/word/2010/wordml" xmlns:w="http://schemas.openxmlformats.org/wordprocessingml/2006/main" xmlns:wne="http://schemas.microsoft.com/office/word/2006/wordml" xmlns:wp14="http://schemas.microsoft.com/office/word/2010/wordprocessingDrawing" xmlns:wp="http://schemas.openxmlformats.org/drawingml/2006/wordprocessingDrawing" xmlns:wpc="http://schemas.microsoft.com/office/word/2010/wordprocessingCanvas" xmlns:wpg="http://schemas.microsoft.com/office/word/2010/wordprocessingGroup" xmlns:wpi="http://schemas.microsoft.com/office/word/2010/wordprocessingInk" xmlns:wps="http://schemas.microsoft.com/office/word/2010/wordprocessingShape" mc:Ignorable="w14 wp14">
+  <w:p>
+    <w:pPr>
+      <w:pStyle w:val="Header"/>
+    </w:pPr>
+    <w:r>
+      <w:t xml:space="preserve">		ACRONYME</w:t>
+    </w:r>
+  </w:p>
+  <w:p>
+    <w:r>
+      <w:drawing>
+        <wp:inline xmlns:a="http://schemas.openxmlformats.org/drawingml/2006/main" xmlns:pic="http://schemas.openxmlformats.org/drawingml/2006/picture">
+          <wp:extent cx="1046328" cy="801789"/>
+          <wp:docPr id="1" name="Picture 1"/>
+          <wp:cNvGraphicFramePr>
+            <a:graphicFrameLocks noChangeAspect="1"/>
+          </wp:cNvGraphicFramePr>
+          <a:graphic>
+            <a:graphicData uri="http://schemas.openxmlformats.org/drawingml/2006/picture">
+              <pic:pic>
+                <pic:nvPicPr>
+                  <pic:cNvPr id="0" name="imageGauche.png"/>
+                  <pic:cNvPicPr/>
+                </pic:nvPicPr>
+                <pic:blipFill>
+                  <a:blip r:embed="rId1"/>
+                  <a:stretch>
+                    <a:fillRect/>
+                  </a:stretch>
+                </pic:blipFill>
+                <pic:spPr>
+                  <a:xfrm>
+                    <a:off x="0" y="0"/>
+                    <a:ext cx="1046328" cy="801789"/>
+                  </a:xfrm>
+                  <a:prstGeom prst="rect"/>
+                </pic:spPr>
+              </pic:pic>
+            </a:graphicData>
+          </a:graphic>
+        </wp:inline>
+      </w:drawing>
     </w:r>
   </w:p>
 </w:hdr>

</xml_diff>